<commit_message>
updated and improved SRS
</commit_message>
<xml_diff>
--- a/SRS.docx
+++ b/SRS.docx
@@ -315,7 +315,7 @@
           <w:i/>
           <w:iCs/>
         </w:rPr>
-        <w:t>Overview</w:t>
+        <w:t>Introduction</w:t>
       </w:r>
       <w:r>
         <w:rPr>
@@ -323,7 +323,7 @@
           <w:i/>
           <w:iCs/>
         </w:rPr>
-        <w:t>…………………………………………………………………………………………</w:t>
+        <w:t>………………………………………………………………………………………</w:t>
       </w:r>
       <w:proofErr w:type="gramStart"/>
       <w:r>
@@ -358,7 +358,7 @@
           <w:i/>
           <w:iCs/>
         </w:rPr>
-        <w:t>Pages……………………………………………………………………………………………….</w:t>
+        <w:t>Overview</w:t>
       </w:r>
       <w:r>
         <w:rPr>
@@ -366,283 +366,350 @@
           <w:i/>
           <w:iCs/>
         </w:rPr>
-        <w:t xml:space="preserve"> </w:t>
-      </w:r>
+        <w:t>…………………………………………………………………………………………</w:t>
+      </w:r>
+      <w:proofErr w:type="gramStart"/>
       <w:r>
         <w:rPr>
           <w:rFonts w:ascii="Arial" w:hAnsi="Arial" w:cs="Arial"/>
           <w:i/>
           <w:iCs/>
         </w:rPr>
-        <w:t>pg. 3</w:t>
-      </w:r>
-    </w:p>
-    <w:p>
-      <w:pPr>
+        <w:t>….pg.</w:t>
+      </w:r>
+      <w:proofErr w:type="gramEnd"/>
+      <w:r>
         <w:rPr>
           <w:rFonts w:ascii="Arial" w:hAnsi="Arial" w:cs="Arial"/>
           <w:i/>
           <w:iCs/>
         </w:rPr>
-      </w:pPr>
-      <w:r>
+        <w:t xml:space="preserve"> 3</w:t>
+      </w:r>
+    </w:p>
+    <w:p>
+      <w:pPr>
         <w:rPr>
           <w:rFonts w:ascii="Arial" w:hAnsi="Arial" w:cs="Arial"/>
           <w:i/>
           <w:iCs/>
         </w:rPr>
-        <w:t>Database……………………………………………………………….………………………</w:t>
-      </w:r>
-      <w:proofErr w:type="gramStart"/>
+      </w:pPr>
       <w:r>
         <w:rPr>
           <w:rFonts w:ascii="Arial" w:hAnsi="Arial" w:cs="Arial"/>
           <w:i/>
           <w:iCs/>
         </w:rPr>
-        <w:t>…..</w:t>
-      </w:r>
-      <w:proofErr w:type="gramEnd"/>
+        <w:t>Pages……………………………………………………………………………………………….</w:t>
+      </w:r>
       <w:r>
         <w:rPr>
           <w:rFonts w:ascii="Arial" w:hAnsi="Arial" w:cs="Arial"/>
           <w:i/>
           <w:iCs/>
         </w:rPr>
-        <w:t xml:space="preserve"> pg. 4</w:t>
-      </w:r>
-    </w:p>
-    <w:p>
-      <w:pPr>
-        <w:rPr>
-          <w:rFonts w:ascii="Arial" w:hAnsi="Arial" w:cs="Arial"/>
-          <w:b/>
-          <w:bCs/>
+        <w:t xml:space="preserve"> </w:t>
+      </w:r>
+      <w:r>
+        <w:rPr>
+          <w:rFonts w:ascii="Arial" w:hAnsi="Arial" w:cs="Arial"/>
           <w:i/>
           <w:iCs/>
         </w:rPr>
-      </w:pPr>
+        <w:t xml:space="preserve">pg. </w:t>
+      </w:r>
       <w:r>
         <w:rPr>
           <w:rFonts w:ascii="Arial" w:hAnsi="Arial" w:cs="Arial"/>
           <w:i/>
           <w:iCs/>
         </w:rPr>
-        <w:t>Stored Procedures……………………………………………………….……………………</w:t>
-      </w:r>
-      <w:proofErr w:type="gramStart"/>
-      <w:r>
+        <w:t>4</w:t>
+      </w:r>
+    </w:p>
+    <w:p>
+      <w:pPr>
         <w:rPr>
           <w:rFonts w:ascii="Arial" w:hAnsi="Arial" w:cs="Arial"/>
           <w:i/>
           <w:iCs/>
         </w:rPr>
-        <w:t>…..</w:t>
-      </w:r>
-      <w:proofErr w:type="gramEnd"/>
+      </w:pPr>
       <w:r>
         <w:rPr>
           <w:rFonts w:ascii="Arial" w:hAnsi="Arial" w:cs="Arial"/>
           <w:i/>
           <w:iCs/>
         </w:rPr>
-        <w:t xml:space="preserve"> pg. 4</w:t>
-      </w:r>
-    </w:p>
-    <w:p>
-      <w:pPr>
+        <w:t>Database……………………………………………………………….………………………</w:t>
+      </w:r>
+      <w:proofErr w:type="gramStart"/>
+      <w:r>
         <w:rPr>
           <w:rFonts w:ascii="Arial" w:hAnsi="Arial" w:cs="Arial"/>
           <w:i/>
           <w:iCs/>
         </w:rPr>
-      </w:pPr>
+        <w:t>…..</w:t>
+      </w:r>
+      <w:proofErr w:type="gramEnd"/>
       <w:r>
         <w:rPr>
           <w:rFonts w:ascii="Arial" w:hAnsi="Arial" w:cs="Arial"/>
           <w:i/>
           <w:iCs/>
         </w:rPr>
-        <w:t>Session Variables………………………………………</w:t>
-      </w:r>
-      <w:proofErr w:type="gramStart"/>
+        <w:t xml:space="preserve"> pg. </w:t>
+      </w:r>
       <w:r>
         <w:rPr>
           <w:rFonts w:ascii="Arial" w:hAnsi="Arial" w:cs="Arial"/>
           <w:i/>
           <w:iCs/>
         </w:rPr>
-        <w:t>…..</w:t>
-      </w:r>
-      <w:proofErr w:type="gramEnd"/>
-      <w:r>
-        <w:rPr>
-          <w:rFonts w:ascii="Arial" w:hAnsi="Arial" w:cs="Arial"/>
+        <w:t>4</w:t>
+      </w:r>
+    </w:p>
+    <w:p>
+      <w:pPr>
+        <w:rPr>
+          <w:rFonts w:ascii="Arial" w:hAnsi="Arial" w:cs="Arial"/>
+          <w:b/>
+          <w:bCs/>
           <w:i/>
           <w:iCs/>
         </w:rPr>
-        <w:t>……………………………………..</w:t>
-      </w:r>
+      </w:pPr>
       <w:r>
         <w:rPr>
           <w:rFonts w:ascii="Arial" w:hAnsi="Arial" w:cs="Arial"/>
           <w:i/>
           <w:iCs/>
         </w:rPr>
-        <w:t xml:space="preserve"> </w:t>
-      </w:r>
+        <w:t>Stored Procedures……………………………………………………….……………………</w:t>
+      </w:r>
+      <w:proofErr w:type="gramStart"/>
       <w:r>
         <w:rPr>
           <w:rFonts w:ascii="Arial" w:hAnsi="Arial" w:cs="Arial"/>
           <w:i/>
           <w:iCs/>
         </w:rPr>
-        <w:t>pg. 7</w:t>
-      </w:r>
-    </w:p>
-    <w:p>
-      <w:pPr>
+        <w:t>…..</w:t>
+      </w:r>
+      <w:proofErr w:type="gramEnd"/>
+      <w:r>
         <w:rPr>
           <w:rFonts w:ascii="Arial" w:hAnsi="Arial" w:cs="Arial"/>
           <w:i/>
           <w:iCs/>
         </w:rPr>
-      </w:pPr>
+        <w:t xml:space="preserve"> pg. </w:t>
+      </w:r>
       <w:r>
         <w:rPr>
           <w:rFonts w:ascii="Arial" w:hAnsi="Arial" w:cs="Arial"/>
           <w:i/>
           <w:iCs/>
         </w:rPr>
-        <w:t>Use Case Diagram…………………</w:t>
-      </w:r>
-      <w:proofErr w:type="gramStart"/>
-      <w:r>
+        <w:t>5</w:t>
+      </w:r>
+    </w:p>
+    <w:p>
+      <w:pPr>
         <w:rPr>
           <w:rFonts w:ascii="Arial" w:hAnsi="Arial" w:cs="Arial"/>
           <w:i/>
           <w:iCs/>
         </w:rPr>
-        <w:t>…..</w:t>
-      </w:r>
-      <w:proofErr w:type="gramEnd"/>
+      </w:pPr>
       <w:r>
         <w:rPr>
           <w:rFonts w:ascii="Arial" w:hAnsi="Arial" w:cs="Arial"/>
           <w:i/>
           <w:iCs/>
         </w:rPr>
-        <w:t>………………………………………………………… pg. 8</w:t>
-      </w:r>
-    </w:p>
-    <w:p>
-      <w:pPr>
+        <w:t>Session Variables………………………………………</w:t>
+      </w:r>
+      <w:proofErr w:type="gramStart"/>
+      <w:r>
         <w:rPr>
           <w:rFonts w:ascii="Arial" w:hAnsi="Arial" w:cs="Arial"/>
           <w:i/>
           <w:iCs/>
         </w:rPr>
-      </w:pPr>
+        <w:t>…..</w:t>
+      </w:r>
+      <w:proofErr w:type="gramEnd"/>
       <w:r>
         <w:rPr>
           <w:rFonts w:ascii="Arial" w:hAnsi="Arial" w:cs="Arial"/>
           <w:i/>
           <w:iCs/>
         </w:rPr>
-        <w:t>Class Diagram…………………………………………………………………………………</w:t>
-      </w:r>
-      <w:proofErr w:type="gramStart"/>
+        <w:t>……………………………………..</w:t>
+      </w:r>
       <w:r>
         <w:rPr>
           <w:rFonts w:ascii="Arial" w:hAnsi="Arial" w:cs="Arial"/>
           <w:i/>
           <w:iCs/>
         </w:rPr>
-        <w:t>…..</w:t>
-      </w:r>
-      <w:proofErr w:type="gramEnd"/>
+        <w:t xml:space="preserve"> </w:t>
+      </w:r>
       <w:r>
         <w:rPr>
           <w:rFonts w:ascii="Arial" w:hAnsi="Arial" w:cs="Arial"/>
           <w:i/>
           <w:iCs/>
         </w:rPr>
-        <w:t xml:space="preserve"> </w:t>
-      </w:r>
-      <w:r>
+        <w:t>pg. 7</w:t>
+      </w:r>
+    </w:p>
+    <w:p>
+      <w:pPr>
         <w:rPr>
           <w:rFonts w:ascii="Arial" w:hAnsi="Arial" w:cs="Arial"/>
           <w:i/>
           <w:iCs/>
         </w:rPr>
-        <w:t>pg. 9</w:t>
-      </w:r>
-    </w:p>
-    <w:p>
-      <w:pPr>
+      </w:pPr>
+      <w:r>
         <w:rPr>
           <w:rFonts w:ascii="Arial" w:hAnsi="Arial" w:cs="Arial"/>
           <w:i/>
           <w:iCs/>
         </w:rPr>
-      </w:pPr>
+        <w:t>Use Case Diagram…………………</w:t>
+      </w:r>
+      <w:proofErr w:type="gramStart"/>
       <w:r>
         <w:rPr>
           <w:rFonts w:ascii="Arial" w:hAnsi="Arial" w:cs="Arial"/>
           <w:i/>
           <w:iCs/>
         </w:rPr>
-        <w:t>State Chart Diagram………………………………………………………………………………</w:t>
-      </w:r>
+        <w:t>…..</w:t>
+      </w:r>
+      <w:proofErr w:type="gramEnd"/>
       <w:r>
         <w:rPr>
           <w:rFonts w:ascii="Arial" w:hAnsi="Arial" w:cs="Arial"/>
           <w:i/>
           <w:iCs/>
         </w:rPr>
-        <w:t xml:space="preserve"> </w:t>
-      </w:r>
-      <w:r>
+        <w:t>………………………………………………………… pg. 8</w:t>
+      </w:r>
+    </w:p>
+    <w:p>
+      <w:pPr>
         <w:rPr>
           <w:rFonts w:ascii="Arial" w:hAnsi="Arial" w:cs="Arial"/>
           <w:i/>
           <w:iCs/>
         </w:rPr>
-        <w:t>pg. 10</w:t>
-      </w:r>
-    </w:p>
-    <w:p>
-      <w:pPr>
+      </w:pPr>
+      <w:r>
         <w:rPr>
           <w:rFonts w:ascii="Arial" w:hAnsi="Arial" w:cs="Arial"/>
           <w:i/>
           <w:iCs/>
         </w:rPr>
-      </w:pPr>
+        <w:t>Class Diagram…………………………………………………………………………………</w:t>
+      </w:r>
+      <w:proofErr w:type="gramStart"/>
       <w:r>
         <w:rPr>
           <w:rFonts w:ascii="Arial" w:hAnsi="Arial" w:cs="Arial"/>
           <w:i/>
           <w:iCs/>
         </w:rPr>
-        <w:t>Sequence Diagram………………………………</w:t>
-      </w:r>
-      <w:proofErr w:type="gramStart"/>
+        <w:t>…..</w:t>
+      </w:r>
+      <w:proofErr w:type="gramEnd"/>
       <w:r>
         <w:rPr>
           <w:rFonts w:ascii="Arial" w:hAnsi="Arial" w:cs="Arial"/>
           <w:i/>
           <w:iCs/>
         </w:rPr>
-        <w:t>…..</w:t>
-      </w:r>
-      <w:proofErr w:type="gramEnd"/>
+        <w:t xml:space="preserve"> </w:t>
+      </w:r>
       <w:r>
         <w:rPr>
           <w:rFonts w:ascii="Arial" w:hAnsi="Arial" w:cs="Arial"/>
           <w:i/>
           <w:iCs/>
         </w:rPr>
+        <w:t>pg. 9</w:t>
+      </w:r>
+    </w:p>
+    <w:p>
+      <w:pPr>
+        <w:rPr>
+          <w:rFonts w:ascii="Arial" w:hAnsi="Arial" w:cs="Arial"/>
+          <w:i/>
+          <w:iCs/>
+        </w:rPr>
+      </w:pPr>
+      <w:r>
+        <w:rPr>
+          <w:rFonts w:ascii="Arial" w:hAnsi="Arial" w:cs="Arial"/>
+          <w:i/>
+          <w:iCs/>
+        </w:rPr>
+        <w:t>State Chart Diagram………………………………………………………………………………</w:t>
+      </w:r>
+      <w:r>
+        <w:rPr>
+          <w:rFonts w:ascii="Arial" w:hAnsi="Arial" w:cs="Arial"/>
+          <w:i/>
+          <w:iCs/>
+        </w:rPr>
+        <w:t xml:space="preserve"> </w:t>
+      </w:r>
+      <w:r>
+        <w:rPr>
+          <w:rFonts w:ascii="Arial" w:hAnsi="Arial" w:cs="Arial"/>
+          <w:i/>
+          <w:iCs/>
+        </w:rPr>
+        <w:t>pg. 10</w:t>
+      </w:r>
+    </w:p>
+    <w:p>
+      <w:pPr>
+        <w:rPr>
+          <w:rFonts w:ascii="Arial" w:hAnsi="Arial" w:cs="Arial"/>
+          <w:i/>
+          <w:iCs/>
+        </w:rPr>
+      </w:pPr>
+      <w:r>
+        <w:rPr>
+          <w:rFonts w:ascii="Arial" w:hAnsi="Arial" w:cs="Arial"/>
+          <w:i/>
+          <w:iCs/>
+        </w:rPr>
+        <w:t>Sequence Diagram………………………………</w:t>
+      </w:r>
+      <w:proofErr w:type="gramStart"/>
+      <w:r>
+        <w:rPr>
+          <w:rFonts w:ascii="Arial" w:hAnsi="Arial" w:cs="Arial"/>
+          <w:i/>
+          <w:iCs/>
+        </w:rPr>
+        <w:t>…..</w:t>
+      </w:r>
+      <w:proofErr w:type="gramEnd"/>
+      <w:r>
+        <w:rPr>
+          <w:rFonts w:ascii="Arial" w:hAnsi="Arial" w:cs="Arial"/>
+          <w:i/>
+          <w:iCs/>
+        </w:rPr>
         <w:t>…………………………………………… pg. 11</w:t>
       </w:r>
     </w:p>
@@ -756,15 +823,6 @@
     </w:p>
     <w:p>
       <w:pPr>
-        <w:rPr>
-          <w:rFonts w:ascii="Arial" w:hAnsi="Arial" w:cs="Arial"/>
-          <w:sz w:val="28"/>
-          <w:szCs w:val="28"/>
-        </w:rPr>
-      </w:pPr>
-    </w:p>
-    <w:p>
-      <w:pPr>
         <w:jc w:val="center"/>
         <w:rPr>
           <w:rFonts w:ascii="Arial" w:hAnsi="Arial" w:cs="Arial"/>
@@ -807,6 +865,382 @@
           <w:szCs w:val="40"/>
         </w:rPr>
         <w:lastRenderedPageBreak/>
+        <w:t>Introduction</w:t>
+      </w:r>
+    </w:p>
+    <w:p>
+      <w:pPr>
+        <w:rPr>
+          <w:rFonts w:ascii="Arial" w:hAnsi="Arial" w:cs="Arial"/>
+          <w:b/>
+          <w:bCs/>
+        </w:rPr>
+      </w:pPr>
+      <w:r>
+        <w:rPr>
+          <w:rFonts w:ascii="Arial" w:hAnsi="Arial" w:cs="Arial"/>
+          <w:b/>
+          <w:bCs/>
+        </w:rPr>
+        <w:t>Purpose</w:t>
+      </w:r>
+    </w:p>
+    <w:p>
+      <w:pPr>
+        <w:rPr>
+          <w:rFonts w:ascii="Arial" w:hAnsi="Arial" w:cs="Arial"/>
+        </w:rPr>
+      </w:pPr>
+      <w:r>
+        <w:rPr>
+          <w:rFonts w:ascii="Arial" w:hAnsi="Arial" w:cs="Arial"/>
+        </w:rPr>
+        <w:t>The purpose of this project is to create an online marketplace that users can effectively sell and buy items from each other.  Many people have items they want to sell, and many people wish to buy used items for much less money than new items.</w:t>
+      </w:r>
+    </w:p>
+    <w:p>
+      <w:pPr>
+        <w:rPr>
+          <w:rFonts w:ascii="Arial" w:hAnsi="Arial" w:cs="Arial"/>
+        </w:rPr>
+      </w:pPr>
+    </w:p>
+    <w:p>
+      <w:pPr>
+        <w:rPr>
+          <w:rFonts w:ascii="Arial" w:hAnsi="Arial" w:cs="Arial"/>
+          <w:b/>
+          <w:bCs/>
+        </w:rPr>
+      </w:pPr>
+      <w:r>
+        <w:rPr>
+          <w:rFonts w:ascii="Arial" w:hAnsi="Arial" w:cs="Arial"/>
+          <w:b/>
+          <w:bCs/>
+        </w:rPr>
+        <w:t>Scope</w:t>
+      </w:r>
+    </w:p>
+    <w:p>
+      <w:pPr>
+        <w:rPr>
+          <w:rFonts w:ascii="Arial" w:hAnsi="Arial" w:cs="Arial"/>
+        </w:rPr>
+      </w:pPr>
+      <w:r>
+        <w:rPr>
+          <w:rFonts w:ascii="Arial" w:hAnsi="Arial" w:cs="Arial"/>
+        </w:rPr>
+        <w:t xml:space="preserve">The scope of this project includes making an interface for users to buy, sell, and login to accounts.  The project will also create and use a session </w:t>
+      </w:r>
+      <w:r>
+        <w:rPr>
+          <w:rFonts w:ascii="Arial" w:hAnsi="Arial" w:cs="Arial"/>
+        </w:rPr>
+        <w:t>to keep users logged in throughout the website and use a SQL Server database to store all information.</w:t>
+      </w:r>
+    </w:p>
+    <w:p>
+      <w:pPr>
+        <w:rPr>
+          <w:rFonts w:ascii="Arial" w:hAnsi="Arial" w:cs="Arial"/>
+        </w:rPr>
+      </w:pPr>
+    </w:p>
+    <w:p>
+      <w:pPr>
+        <w:rPr>
+          <w:rFonts w:ascii="Arial" w:hAnsi="Arial" w:cs="Arial"/>
+          <w:b/>
+          <w:bCs/>
+        </w:rPr>
+      </w:pPr>
+      <w:r>
+        <w:rPr>
+          <w:rFonts w:ascii="Arial" w:hAnsi="Arial" w:cs="Arial"/>
+          <w:b/>
+          <w:bCs/>
+        </w:rPr>
+        <w:t>Requirements</w:t>
+      </w:r>
+    </w:p>
+    <w:p>
+      <w:pPr>
+        <w:pStyle w:val="ListParagraph"/>
+        <w:numPr>
+          <w:ilvl w:val="0"/>
+          <w:numId w:val="11"/>
+        </w:numPr>
+        <w:rPr>
+          <w:rFonts w:ascii="Arial" w:hAnsi="Arial" w:cs="Arial"/>
+        </w:rPr>
+      </w:pPr>
+      <w:r>
+        <w:rPr>
+          <w:rFonts w:ascii="Arial" w:hAnsi="Arial" w:cs="Arial"/>
+        </w:rPr>
+        <w:t>Allow users to Create Account</w:t>
+      </w:r>
+    </w:p>
+    <w:p>
+      <w:pPr>
+        <w:pStyle w:val="ListParagraph"/>
+        <w:numPr>
+          <w:ilvl w:val="0"/>
+          <w:numId w:val="11"/>
+        </w:numPr>
+        <w:rPr>
+          <w:rFonts w:ascii="Arial" w:hAnsi="Arial" w:cs="Arial"/>
+        </w:rPr>
+      </w:pPr>
+      <w:r>
+        <w:rPr>
+          <w:rFonts w:ascii="Arial" w:hAnsi="Arial" w:cs="Arial"/>
+        </w:rPr>
+        <w:t>Returning users can log in to account</w:t>
+      </w:r>
+    </w:p>
+    <w:p>
+      <w:pPr>
+        <w:pStyle w:val="ListParagraph"/>
+        <w:numPr>
+          <w:ilvl w:val="0"/>
+          <w:numId w:val="11"/>
+        </w:numPr>
+        <w:rPr>
+          <w:rFonts w:ascii="Arial" w:hAnsi="Arial" w:cs="Arial"/>
+        </w:rPr>
+      </w:pPr>
+      <w:r>
+        <w:rPr>
+          <w:rFonts w:ascii="Arial" w:hAnsi="Arial" w:cs="Arial"/>
+        </w:rPr>
+        <w:t>Sellers can make listings for products</w:t>
+      </w:r>
+    </w:p>
+    <w:p>
+      <w:pPr>
+        <w:pStyle w:val="ListParagraph"/>
+        <w:numPr>
+          <w:ilvl w:val="0"/>
+          <w:numId w:val="11"/>
+        </w:numPr>
+        <w:rPr>
+          <w:rFonts w:ascii="Arial" w:hAnsi="Arial" w:cs="Arial"/>
+        </w:rPr>
+      </w:pPr>
+      <w:r>
+        <w:rPr>
+          <w:rFonts w:ascii="Arial" w:hAnsi="Arial" w:cs="Arial"/>
+        </w:rPr>
+        <w:t>Sellers can add up to 5 pictures for each listing</w:t>
+      </w:r>
+    </w:p>
+    <w:p>
+      <w:pPr>
+        <w:pStyle w:val="ListParagraph"/>
+        <w:numPr>
+          <w:ilvl w:val="0"/>
+          <w:numId w:val="11"/>
+        </w:numPr>
+        <w:rPr>
+          <w:rFonts w:ascii="Arial" w:hAnsi="Arial" w:cs="Arial"/>
+        </w:rPr>
+      </w:pPr>
+      <w:r>
+        <w:rPr>
+          <w:rFonts w:ascii="Arial" w:hAnsi="Arial" w:cs="Arial"/>
+        </w:rPr>
+        <w:t>Admins can review listings and approve or deny them before being visible to other users</w:t>
+      </w:r>
+    </w:p>
+    <w:p>
+      <w:pPr>
+        <w:pStyle w:val="ListParagraph"/>
+        <w:numPr>
+          <w:ilvl w:val="0"/>
+          <w:numId w:val="11"/>
+        </w:numPr>
+        <w:rPr>
+          <w:rFonts w:ascii="Arial" w:hAnsi="Arial" w:cs="Arial"/>
+        </w:rPr>
+      </w:pPr>
+      <w:r>
+        <w:rPr>
+          <w:rFonts w:ascii="Arial" w:hAnsi="Arial" w:cs="Arial"/>
+        </w:rPr>
+        <w:t>Admins can promote other users to an admin status</w:t>
+      </w:r>
+    </w:p>
+    <w:p>
+      <w:pPr>
+        <w:pStyle w:val="ListParagraph"/>
+        <w:numPr>
+          <w:ilvl w:val="0"/>
+          <w:numId w:val="11"/>
+        </w:numPr>
+        <w:rPr>
+          <w:rFonts w:ascii="Arial" w:hAnsi="Arial" w:cs="Arial"/>
+        </w:rPr>
+      </w:pPr>
+      <w:r>
+        <w:rPr>
+          <w:rFonts w:ascii="Arial" w:hAnsi="Arial" w:cs="Arial"/>
+        </w:rPr>
+        <w:t>Users can view their account information that is stored</w:t>
+      </w:r>
+    </w:p>
+    <w:p>
+      <w:pPr>
+        <w:pStyle w:val="ListParagraph"/>
+        <w:numPr>
+          <w:ilvl w:val="0"/>
+          <w:numId w:val="11"/>
+        </w:numPr>
+        <w:rPr>
+          <w:rFonts w:ascii="Arial" w:hAnsi="Arial" w:cs="Arial"/>
+        </w:rPr>
+      </w:pPr>
+      <w:r>
+        <w:rPr>
+          <w:rFonts w:ascii="Arial" w:hAnsi="Arial" w:cs="Arial"/>
+        </w:rPr>
+        <w:t>Users can view all approved listing on a “buy” page</w:t>
+      </w:r>
+    </w:p>
+    <w:p>
+      <w:pPr>
+        <w:pStyle w:val="ListParagraph"/>
+        <w:numPr>
+          <w:ilvl w:val="0"/>
+          <w:numId w:val="11"/>
+        </w:numPr>
+        <w:rPr>
+          <w:rFonts w:ascii="Arial" w:hAnsi="Arial" w:cs="Arial"/>
+        </w:rPr>
+      </w:pPr>
+      <w:r>
+        <w:rPr>
+          <w:rFonts w:ascii="Arial" w:hAnsi="Arial" w:cs="Arial"/>
+        </w:rPr>
+        <w:t>User has a cart that they can review and remove items from</w:t>
+      </w:r>
+    </w:p>
+    <w:p>
+      <w:pPr>
+        <w:pStyle w:val="ListParagraph"/>
+        <w:numPr>
+          <w:ilvl w:val="0"/>
+          <w:numId w:val="11"/>
+        </w:numPr>
+        <w:rPr>
+          <w:rFonts w:ascii="Arial" w:hAnsi="Arial" w:cs="Arial"/>
+        </w:rPr>
+      </w:pPr>
+      <w:r>
+        <w:rPr>
+          <w:rFonts w:ascii="Arial" w:hAnsi="Arial" w:cs="Arial"/>
+        </w:rPr>
+        <w:t xml:space="preserve">User has a </w:t>
+      </w:r>
+      <w:proofErr w:type="spellStart"/>
+      <w:r>
+        <w:rPr>
+          <w:rFonts w:ascii="Arial" w:hAnsi="Arial" w:cs="Arial"/>
+        </w:rPr>
+        <w:t>wishlist</w:t>
+      </w:r>
+      <w:proofErr w:type="spellEnd"/>
+      <w:r>
+        <w:rPr>
+          <w:rFonts w:ascii="Arial" w:hAnsi="Arial" w:cs="Arial"/>
+        </w:rPr>
+        <w:t xml:space="preserve"> that they can review and remove items from</w:t>
+      </w:r>
+      <w:r>
+        <w:rPr>
+          <w:rFonts w:ascii="Arial" w:hAnsi="Arial" w:cs="Arial"/>
+        </w:rPr>
+        <w:t xml:space="preserve">, but are not intending on buying </w:t>
+      </w:r>
+      <w:proofErr w:type="gramStart"/>
+      <w:r>
+        <w:rPr>
+          <w:rFonts w:ascii="Arial" w:hAnsi="Arial" w:cs="Arial"/>
+        </w:rPr>
+        <w:t>as of yet</w:t>
+      </w:r>
+      <w:proofErr w:type="gramEnd"/>
+    </w:p>
+    <w:p>
+      <w:pPr>
+        <w:pStyle w:val="ListParagraph"/>
+        <w:numPr>
+          <w:ilvl w:val="0"/>
+          <w:numId w:val="11"/>
+        </w:numPr>
+        <w:rPr>
+          <w:rFonts w:ascii="Arial" w:hAnsi="Arial" w:cs="Arial"/>
+        </w:rPr>
+      </w:pPr>
+      <w:r>
+        <w:rPr>
+          <w:rFonts w:ascii="Arial" w:hAnsi="Arial" w:cs="Arial"/>
+        </w:rPr>
+        <w:t>Users can filter listings on the “buy” page by price</w:t>
+      </w:r>
+    </w:p>
+    <w:p>
+      <w:pPr>
+        <w:pStyle w:val="ListParagraph"/>
+        <w:numPr>
+          <w:ilvl w:val="0"/>
+          <w:numId w:val="11"/>
+        </w:numPr>
+        <w:rPr>
+          <w:rFonts w:ascii="Arial" w:hAnsi="Arial" w:cs="Arial"/>
+        </w:rPr>
+      </w:pPr>
+      <w:r>
+        <w:rPr>
+          <w:rFonts w:ascii="Arial" w:hAnsi="Arial" w:cs="Arial"/>
+        </w:rPr>
+        <w:t xml:space="preserve">Users can filter listings on the “buy” page by </w:t>
+      </w:r>
+      <w:r>
+        <w:rPr>
+          <w:rFonts w:ascii="Arial" w:hAnsi="Arial" w:cs="Arial"/>
+        </w:rPr>
+        <w:t>category</w:t>
+      </w:r>
+    </w:p>
+    <w:p>
+      <w:pPr>
+        <w:rPr>
+          <w:rFonts w:ascii="Arial" w:hAnsi="Arial" w:cs="Arial"/>
+        </w:rPr>
+      </w:pPr>
+    </w:p>
+    <w:p>
+      <w:pPr>
+        <w:jc w:val="center"/>
+        <w:rPr>
+          <w:rFonts w:ascii="Arial" w:hAnsi="Arial" w:cs="Arial"/>
+          <w:b/>
+          <w:bCs/>
+          <w:sz w:val="40"/>
+          <w:szCs w:val="40"/>
+        </w:rPr>
+      </w:pPr>
+      <w:r>
+        <w:rPr>
+          <w:rFonts w:ascii="Arial" w:hAnsi="Arial" w:cs="Arial"/>
+          <w:b/>
+          <w:bCs/>
+          <w:sz w:val="40"/>
+          <w:szCs w:val="40"/>
+        </w:rPr>
         <w:t>Overview</w:t>
       </w:r>
     </w:p>
@@ -882,7 +1316,14 @@
         <w:rPr>
           <w:rFonts w:ascii="Arial" w:hAnsi="Arial" w:cs="Arial"/>
         </w:rPr>
-        <w:t xml:space="preserve"> This utilizes standard HTML5 and CSS for the website and comes with bootstrap imported. For website functionality, ASP.NET is C# and uses this to add website functionality instead of JavaScript. The database is written in SQL Server but accessing the database will be done through stored procedures.</w:t>
+        <w:t xml:space="preserve"> This utilizes standard HTML5 and CSS for the website and comes with bootstrap imported. For website functionality, ASP.NET is C# and uses this to add website functionality instead of </w:t>
+      </w:r>
+      <w:r>
+        <w:rPr>
+          <w:rFonts w:ascii="Arial" w:hAnsi="Arial" w:cs="Arial"/>
+        </w:rPr>
+        <w:lastRenderedPageBreak/>
+        <w:t>JavaScript. The database is written in SQL Server but accessing the database will be done through stored procedures.</w:t>
       </w:r>
     </w:p>
     <w:p>
@@ -1420,7 +1861,6 @@
           <w:sz w:val="40"/>
           <w:szCs w:val="40"/>
         </w:rPr>
-        <w:lastRenderedPageBreak/>
         <w:t>Database</w:t>
       </w:r>
     </w:p>
@@ -1598,6 +2038,7 @@
         <w:rPr>
           <w:rFonts w:ascii="Arial" w:hAnsi="Arial" w:cs="Arial"/>
         </w:rPr>
+        <w:lastRenderedPageBreak/>
         <w:t>The schema of the database is as follows:</w:t>
       </w:r>
     </w:p>
@@ -1820,7 +2261,6 @@
         <w:rPr>
           <w:rFonts w:ascii="Arial" w:hAnsi="Arial" w:cs="Arial"/>
         </w:rPr>
-        <w:lastRenderedPageBreak/>
         <w:t>price – INT</w:t>
       </w:r>
     </w:p>
@@ -2658,7 +3098,6 @@
         <w:rPr>
           <w:rFonts w:ascii="Arial" w:hAnsi="Arial" w:cs="Arial"/>
         </w:rPr>
-        <w:lastRenderedPageBreak/>
         <w:t xml:space="preserve">address – </w:t>
       </w:r>
       <w:proofErr w:type="gramStart"/>
@@ -2893,6 +3332,7 @@
         <w:rPr>
           <w:rFonts w:ascii="Arial" w:hAnsi="Arial" w:cs="Arial"/>
         </w:rPr>
+        <w:lastRenderedPageBreak/>
         <w:t>listingId of listing to get images for</w:t>
       </w:r>
     </w:p>
@@ -3394,7 +3834,6 @@
           <w:sz w:val="40"/>
           <w:szCs w:val="40"/>
         </w:rPr>
-        <w:lastRenderedPageBreak/>
         <w:t>Session Variables</w:t>
       </w:r>
     </w:p>
@@ -3977,6 +4416,48 @@
     </w:p>
     <w:p>
       <w:pPr>
+        <w:rPr>
+          <w:rFonts w:ascii="Arial" w:hAnsi="Arial" w:cs="Arial"/>
+        </w:rPr>
+      </w:pPr>
+    </w:p>
+    <w:p>
+      <w:pPr>
+        <w:rPr>
+          <w:rFonts w:ascii="Arial" w:hAnsi="Arial" w:cs="Arial"/>
+        </w:rPr>
+      </w:pPr>
+    </w:p>
+    <w:p>
+      <w:pPr>
+        <w:rPr>
+          <w:rFonts w:ascii="Arial" w:hAnsi="Arial" w:cs="Arial"/>
+        </w:rPr>
+      </w:pPr>
+    </w:p>
+    <w:p>
+      <w:pPr>
+        <w:rPr>
+          <w:rFonts w:ascii="Arial" w:hAnsi="Arial" w:cs="Arial"/>
+        </w:rPr>
+      </w:pPr>
+    </w:p>
+    <w:p>
+      <w:pPr>
+        <w:rPr>
+          <w:rFonts w:ascii="Arial" w:hAnsi="Arial" w:cs="Arial"/>
+        </w:rPr>
+      </w:pPr>
+    </w:p>
+    <w:p>
+      <w:pPr>
+        <w:rPr>
+          <w:rFonts w:ascii="Arial" w:hAnsi="Arial" w:cs="Arial"/>
+        </w:rPr>
+      </w:pPr>
+    </w:p>
+    <w:p>
+      <w:pPr>
         <w:jc w:val="center"/>
         <w:rPr>
           <w:rFonts w:ascii="Arial" w:hAnsi="Arial" w:cs="Arial"/>
@@ -3990,6 +4471,7 @@
           <w:sz w:val="40"/>
           <w:szCs w:val="40"/>
         </w:rPr>
+        <w:lastRenderedPageBreak/>
         <w:t>Use Case Diagram</w:t>
       </w:r>
     </w:p>
@@ -4093,6 +4575,7 @@
           <w:sz w:val="40"/>
           <w:szCs w:val="40"/>
         </w:rPr>
+        <w:lastRenderedPageBreak/>
         <w:t>Class Diagram</w:t>
       </w:r>
     </w:p>
@@ -4235,7 +4718,6 @@
           <w:sz w:val="40"/>
           <w:szCs w:val="40"/>
         </w:rPr>
-        <w:lastRenderedPageBreak/>
         <w:t>State Chart Diagram</w:t>
       </w:r>
     </w:p>
@@ -4255,6 +4737,7 @@
           <w:sz w:val="40"/>
           <w:szCs w:val="40"/>
         </w:rPr>
+        <w:lastRenderedPageBreak/>
         <w:drawing>
           <wp:inline distT="0" distB="0" distL="0" distR="0" wp14:anchorId="3A46C794" wp14:editId="5C079372">
             <wp:extent cx="5229225" cy="7153275"/>
@@ -4336,32 +4819,22 @@
           <w:sz w:val="40"/>
           <w:szCs w:val="40"/>
         </w:rPr>
+        <w:t>Sequence Chart Diagram</w:t>
+      </w:r>
+    </w:p>
+    <w:p>
+      <w:pPr>
+        <w:jc w:val="center"/>
+        <w:rPr>
+          <w:rFonts w:ascii="Arial" w:hAnsi="Arial" w:cs="Arial"/>
+        </w:rPr>
+      </w:pPr>
+      <w:r>
+        <w:rPr>
+          <w:rFonts w:ascii="Arial" w:hAnsi="Arial" w:cs="Arial"/>
+          <w:noProof/>
+        </w:rPr>
         <w:lastRenderedPageBreak/>
-        <w:t>Sequence</w:t>
-      </w:r>
-      <w:r>
-        <w:rPr>
-          <w:rFonts w:ascii="Arial" w:hAnsi="Arial" w:cs="Arial"/>
-          <w:b/>
-          <w:bCs/>
-          <w:sz w:val="40"/>
-          <w:szCs w:val="40"/>
-        </w:rPr>
-        <w:t xml:space="preserve"> Chart Diagram</w:t>
-      </w:r>
-    </w:p>
-    <w:p>
-      <w:pPr>
-        <w:jc w:val="center"/>
-        <w:rPr>
-          <w:rFonts w:ascii="Arial" w:hAnsi="Arial" w:cs="Arial"/>
-        </w:rPr>
-      </w:pPr>
-      <w:r>
-        <w:rPr>
-          <w:rFonts w:ascii="Arial" w:hAnsi="Arial" w:cs="Arial"/>
-          <w:noProof/>
-        </w:rPr>
         <w:drawing>
           <wp:inline distT="0" distB="0" distL="0" distR="0" wp14:anchorId="6EE80C06" wp14:editId="3F8EF0C3">
             <wp:extent cx="5476875" cy="7760237"/>
@@ -4529,6 +5002,92 @@
 <file path=word/numbering.xml><?xml version="1.0" encoding="utf-8"?>
 <w:numbering xmlns:wpc="http://schemas.microsoft.com/office/word/2010/wordprocessingCanvas" xmlns:cx="http://schemas.microsoft.com/office/drawing/2014/chartex" xmlns:cx1="http://schemas.microsoft.com/office/drawing/2015/9/8/chartex" xmlns:cx2="http://schemas.microsoft.com/office/drawing/2015/10/21/chartex" xmlns:cx3="http://schemas.microsoft.com/office/drawing/2016/5/9/chartex" xmlns:cx4="http://schemas.microsoft.com/office/drawing/2016/5/10/chartex" xmlns:cx5="http://schemas.microsoft.com/office/drawing/2016/5/11/chartex" xmlns:cx6="http://schemas.microsoft.com/office/drawing/2016/5/12/chartex" xmlns:cx7="http://schemas.microsoft.com/office/drawing/2016/5/13/chartex" xmlns:cx8="http://schemas.microsoft.com/office/drawing/2016/5/14/chartex" xmlns:mc="http://schemas.openxmlformats.org/markup-compatibility/2006" xmlns:aink="http://schemas.microsoft.com/office/drawing/2016/ink" xmlns:am3d="http://schemas.microsoft.com/office/drawing/2017/model3d" xmlns:o="urn:schemas-microsoft-com:office:office" xmlns:r="http://schemas.openxmlformats.org/officeDocument/2006/relationships" xmlns:m="http://schemas.openxmlformats.org/officeDocument/2006/math" xmlns:v="urn:schemas-microsoft-com:vml" xmlns:wp14="http://schemas.microsoft.com/office/word/2010/wordprocessingDrawing" xmlns:wp="http://schemas.openxmlformats.org/drawingml/2006/wordprocessingDrawing" xmlns:w10="urn:schemas-microsoft-com:office:word" xmlns:w="http://schemas.openxmlformats.org/wordprocessingml/2006/main" xmlns:w14="http://schemas.microsoft.com/office/word/2010/wordml" xmlns:w15="http://schemas.microsoft.com/office/word/2012/wordml" xmlns:w16cex="http://schemas.microsoft.com/office/word/2018/wordml/cex" xmlns:w16cid="http://schemas.microsoft.com/office/word/2016/wordml/cid" xmlns:w16="http://schemas.microsoft.com/office/word/2018/wordml" xmlns:w16se="http://schemas.microsoft.com/office/word/2015/wordml/symex" xmlns:wpg="http://schemas.microsoft.com/office/word/2010/wordprocessingGroup" xmlns:wpi="http://schemas.microsoft.com/office/word/2010/wordprocessingInk" xmlns:wne="http://schemas.microsoft.com/office/word/2006/wordml" xmlns:wps="http://schemas.microsoft.com/office/word/2010/wordprocessingShape" mc:Ignorable="w14 w15 w16se w16cid w16 w16cex wp14">
   <w:abstractNum w:abstractNumId="0" w15:restartNumberingAfterBreak="0">
+    <w:nsid w:val="0D2917BB"/>
+    <w:multiLevelType w:val="hybridMultilevel"/>
+    <w:tmpl w:val="51267E26"/>
+    <w:lvl w:ilvl="0" w:tplc="0409000F">
+      <w:start w:val="1"/>
+      <w:numFmt w:val="decimal"/>
+      <w:lvlText w:val="%1."/>
+      <w:lvlJc w:val="left"/>
+      <w:pPr>
+        <w:ind w:left="720" w:hanging="360"/>
+      </w:pPr>
+    </w:lvl>
+    <w:lvl w:ilvl="1" w:tplc="04090019" w:tentative="1">
+      <w:start w:val="1"/>
+      <w:numFmt w:val="lowerLetter"/>
+      <w:lvlText w:val="%2."/>
+      <w:lvlJc w:val="left"/>
+      <w:pPr>
+        <w:ind w:left="1440" w:hanging="360"/>
+      </w:pPr>
+    </w:lvl>
+    <w:lvl w:ilvl="2" w:tplc="0409001B" w:tentative="1">
+      <w:start w:val="1"/>
+      <w:numFmt w:val="lowerRoman"/>
+      <w:lvlText w:val="%3."/>
+      <w:lvlJc w:val="right"/>
+      <w:pPr>
+        <w:ind w:left="2160" w:hanging="180"/>
+      </w:pPr>
+    </w:lvl>
+    <w:lvl w:ilvl="3" w:tplc="0409000F" w:tentative="1">
+      <w:start w:val="1"/>
+      <w:numFmt w:val="decimal"/>
+      <w:lvlText w:val="%4."/>
+      <w:lvlJc w:val="left"/>
+      <w:pPr>
+        <w:ind w:left="2880" w:hanging="360"/>
+      </w:pPr>
+    </w:lvl>
+    <w:lvl w:ilvl="4" w:tplc="04090019" w:tentative="1">
+      <w:start w:val="1"/>
+      <w:numFmt w:val="lowerLetter"/>
+      <w:lvlText w:val="%5."/>
+      <w:lvlJc w:val="left"/>
+      <w:pPr>
+        <w:ind w:left="3600" w:hanging="360"/>
+      </w:pPr>
+    </w:lvl>
+    <w:lvl w:ilvl="5" w:tplc="0409001B" w:tentative="1">
+      <w:start w:val="1"/>
+      <w:numFmt w:val="lowerRoman"/>
+      <w:lvlText w:val="%6."/>
+      <w:lvlJc w:val="right"/>
+      <w:pPr>
+        <w:ind w:left="4320" w:hanging="180"/>
+      </w:pPr>
+    </w:lvl>
+    <w:lvl w:ilvl="6" w:tplc="0409000F" w:tentative="1">
+      <w:start w:val="1"/>
+      <w:numFmt w:val="decimal"/>
+      <w:lvlText w:val="%7."/>
+      <w:lvlJc w:val="left"/>
+      <w:pPr>
+        <w:ind w:left="5040" w:hanging="360"/>
+      </w:pPr>
+    </w:lvl>
+    <w:lvl w:ilvl="7" w:tplc="04090019" w:tentative="1">
+      <w:start w:val="1"/>
+      <w:numFmt w:val="lowerLetter"/>
+      <w:lvlText w:val="%8."/>
+      <w:lvlJc w:val="left"/>
+      <w:pPr>
+        <w:ind w:left="5760" w:hanging="360"/>
+      </w:pPr>
+    </w:lvl>
+    <w:lvl w:ilvl="8" w:tplc="0409001B" w:tentative="1">
+      <w:start w:val="1"/>
+      <w:numFmt w:val="lowerRoman"/>
+      <w:lvlText w:val="%9."/>
+      <w:lvlJc w:val="right"/>
+      <w:pPr>
+        <w:ind w:left="6480" w:hanging="180"/>
+      </w:pPr>
+    </w:lvl>
+  </w:abstractNum>
+  <w:abstractNum w:abstractNumId="1" w15:restartNumberingAfterBreak="0">
     <w:nsid w:val="12C8244B"/>
     <w:multiLevelType w:val="hybridMultilevel"/>
     <w:tmpl w:val="23281E10"/>
@@ -4641,7 +5200,7 @@
       </w:rPr>
     </w:lvl>
   </w:abstractNum>
-  <w:abstractNum w:abstractNumId="1" w15:restartNumberingAfterBreak="0">
+  <w:abstractNum w:abstractNumId="2" w15:restartNumberingAfterBreak="0">
     <w:nsid w:val="15436B59"/>
     <w:multiLevelType w:val="hybridMultilevel"/>
     <w:tmpl w:val="E24293CE"/>
@@ -4754,7 +5313,7 @@
       </w:rPr>
     </w:lvl>
   </w:abstractNum>
-  <w:abstractNum w:abstractNumId="2" w15:restartNumberingAfterBreak="0">
+  <w:abstractNum w:abstractNumId="3" w15:restartNumberingAfterBreak="0">
     <w:nsid w:val="39094040"/>
     <w:multiLevelType w:val="hybridMultilevel"/>
     <w:tmpl w:val="E43696E4"/>
@@ -4867,7 +5426,7 @@
       </w:rPr>
     </w:lvl>
   </w:abstractNum>
-  <w:abstractNum w:abstractNumId="3" w15:restartNumberingAfterBreak="0">
+  <w:abstractNum w:abstractNumId="4" w15:restartNumberingAfterBreak="0">
     <w:nsid w:val="56DD1436"/>
     <w:multiLevelType w:val="hybridMultilevel"/>
     <w:tmpl w:val="FFE494C4"/>
@@ -4980,7 +5539,7 @@
       </w:rPr>
     </w:lvl>
   </w:abstractNum>
-  <w:abstractNum w:abstractNumId="4" w15:restartNumberingAfterBreak="0">
+  <w:abstractNum w:abstractNumId="5" w15:restartNumberingAfterBreak="0">
     <w:nsid w:val="59F02672"/>
     <w:multiLevelType w:val="hybridMultilevel"/>
     <w:tmpl w:val="43069FD6"/>
@@ -5093,7 +5652,7 @@
       </w:rPr>
     </w:lvl>
   </w:abstractNum>
-  <w:abstractNum w:abstractNumId="5" w15:restartNumberingAfterBreak="0">
+  <w:abstractNum w:abstractNumId="6" w15:restartNumberingAfterBreak="0">
     <w:nsid w:val="5CAB4E6C"/>
     <w:multiLevelType w:val="hybridMultilevel"/>
     <w:tmpl w:val="89D4F30A"/>
@@ -5206,7 +5765,7 @@
       </w:rPr>
     </w:lvl>
   </w:abstractNum>
-  <w:abstractNum w:abstractNumId="6" w15:restartNumberingAfterBreak="0">
+  <w:abstractNum w:abstractNumId="7" w15:restartNumberingAfterBreak="0">
     <w:nsid w:val="679219C9"/>
     <w:multiLevelType w:val="hybridMultilevel"/>
     <w:tmpl w:val="DF7C5848"/>
@@ -5319,7 +5878,7 @@
       </w:rPr>
     </w:lvl>
   </w:abstractNum>
-  <w:abstractNum w:abstractNumId="7" w15:restartNumberingAfterBreak="0">
+  <w:abstractNum w:abstractNumId="8" w15:restartNumberingAfterBreak="0">
     <w:nsid w:val="704C750F"/>
     <w:multiLevelType w:val="hybridMultilevel"/>
     <w:tmpl w:val="3C5E7640"/>
@@ -5432,7 +5991,7 @@
       </w:rPr>
     </w:lvl>
   </w:abstractNum>
-  <w:abstractNum w:abstractNumId="8" w15:restartNumberingAfterBreak="0">
+  <w:abstractNum w:abstractNumId="9" w15:restartNumberingAfterBreak="0">
     <w:nsid w:val="7792774B"/>
     <w:multiLevelType w:val="hybridMultilevel"/>
     <w:tmpl w:val="6F0A60EE"/>
@@ -5545,7 +6104,7 @@
       </w:rPr>
     </w:lvl>
   </w:abstractNum>
-  <w:abstractNum w:abstractNumId="9" w15:restartNumberingAfterBreak="0">
+  <w:abstractNum w:abstractNumId="10" w15:restartNumberingAfterBreak="0">
     <w:nsid w:val="78231828"/>
     <w:multiLevelType w:val="hybridMultilevel"/>
     <w:tmpl w:val="B846EFBC"/>
@@ -5659,34 +6218,37 @@
     </w:lvl>
   </w:abstractNum>
   <w:num w:numId="1">
+    <w:abstractNumId w:val="8"/>
+  </w:num>
+  <w:num w:numId="2">
+    <w:abstractNumId w:val="2"/>
+  </w:num>
+  <w:num w:numId="3">
     <w:abstractNumId w:val="7"/>
   </w:num>
-  <w:num w:numId="2">
+  <w:num w:numId="4">
+    <w:abstractNumId w:val="4"/>
+  </w:num>
+  <w:num w:numId="5">
+    <w:abstractNumId w:val="5"/>
+  </w:num>
+  <w:num w:numId="6">
+    <w:abstractNumId w:val="10"/>
+  </w:num>
+  <w:num w:numId="7">
     <w:abstractNumId w:val="1"/>
   </w:num>
-  <w:num w:numId="3">
+  <w:num w:numId="8">
+    <w:abstractNumId w:val="3"/>
+  </w:num>
+  <w:num w:numId="9">
+    <w:abstractNumId w:val="9"/>
+  </w:num>
+  <w:num w:numId="10">
     <w:abstractNumId w:val="6"/>
   </w:num>
-  <w:num w:numId="4">
-    <w:abstractNumId w:val="3"/>
-  </w:num>
-  <w:num w:numId="5">
-    <w:abstractNumId w:val="4"/>
-  </w:num>
-  <w:num w:numId="6">
-    <w:abstractNumId w:val="9"/>
-  </w:num>
-  <w:num w:numId="7">
+  <w:num w:numId="11">
     <w:abstractNumId w:val="0"/>
-  </w:num>
-  <w:num w:numId="8">
-    <w:abstractNumId w:val="2"/>
-  </w:num>
-  <w:num w:numId="9">
-    <w:abstractNumId w:val="8"/>
-  </w:num>
-  <w:num w:numId="10">
-    <w:abstractNumId w:val="5"/>
   </w:num>
 </w:numbering>
 </file>

</xml_diff>